<commit_message>
locally fixed, i hate you heroku
</commit_message>
<xml_diff>
--- a/Project3Script.docx
+++ b/Project3Script.docx
@@ -6,26 +6,16 @@
       <w:pPr>
         <w:pStyle w:val="NoSpacing"/>
       </w:pPr>
-      <w:proofErr w:type="gramStart"/>
-      <w:r>
-        <w:t>::</w:t>
-      </w:r>
-      <w:proofErr w:type="gramEnd"/>
-      <w:r>
-        <w:t xml:space="preserve"> SET VSCODE SCREEN ::</w:t>
-      </w:r>
-    </w:p>
-    <w:p>
-      <w:pPr>
-        <w:pStyle w:val="NoSpacing"/>
-      </w:pPr>
-      <w:proofErr w:type="gramStart"/>
-      <w:r>
-        <w:t>::</w:t>
-      </w:r>
-      <w:proofErr w:type="gramEnd"/>
-      <w:r>
-        <w:t xml:space="preserve"> RUN APPLICATION </w:t>
+      <w:r>
+        <w:t>:: SET VSCODE SCREEN ::</w:t>
+      </w:r>
+    </w:p>
+    <w:p>
+      <w:pPr>
+        <w:pStyle w:val="NoSpacing"/>
+      </w:pPr>
+      <w:r>
+        <w:t xml:space="preserve">:: RUN APPLICATION </w:t>
       </w:r>
       <w:r>
         <w:t xml:space="preserve">LOCALLY :: </w:t>
@@ -35,26 +25,16 @@
       <w:pPr>
         <w:pStyle w:val="NoSpacing"/>
       </w:pPr>
-      <w:proofErr w:type="gramStart"/>
-      <w:r>
-        <w:t>::</w:t>
-      </w:r>
-      <w:proofErr w:type="gramEnd"/>
-      <w:r>
-        <w:t xml:space="preserve"> SET POWERPOINT SCREEN ::</w:t>
-      </w:r>
-    </w:p>
-    <w:p>
-      <w:pPr>
-        <w:pStyle w:val="NoSpacing"/>
-      </w:pPr>
-      <w:proofErr w:type="gramStart"/>
-      <w:r>
-        <w:t>::</w:t>
-      </w:r>
-      <w:proofErr w:type="gramEnd"/>
-      <w:r>
-        <w:t xml:space="preserve"> SET VSCODE SCREEN ::</w:t>
+      <w:r>
+        <w:t>:: SET POWERPOINT SCREEN ::</w:t>
+      </w:r>
+    </w:p>
+    <w:p>
+      <w:pPr>
+        <w:pStyle w:val="NoSpacing"/>
+      </w:pPr>
+      <w:r>
+        <w:t>:: SET VSCODE SCREEN ::</w:t>
       </w:r>
     </w:p>
     <w:p>
@@ -102,113 +82,72 @@
         <w:t xml:space="preserve">, </w:t>
       </w:r>
       <w:r>
-        <w:t xml:space="preserve">for a bit of rest. Some may call it a </w:t>
-      </w:r>
-      <w:proofErr w:type="gramStart"/>
-      <w:r>
-        <w:t>vacation,</w:t>
-      </w:r>
-      <w:proofErr w:type="gramEnd"/>
-      <w:r>
-        <w:t xml:space="preserve"> others may call it an obligation. Whether we need to or wish to, traveling is a big part of what brings this all together during this part of the year. With all that is happening in our world today, we would like to ensure that we can fulfill this motion but to fulfill it safely.</w:t>
-      </w:r>
-    </w:p>
-    <w:p>
-      <w:pPr>
-        <w:pStyle w:val="NoSpacing"/>
-      </w:pPr>
-    </w:p>
-    <w:p>
-      <w:pPr>
-        <w:pStyle w:val="NoSpacing"/>
-      </w:pPr>
-      <w:r>
-        <w:t xml:space="preserve">We present to </w:t>
-      </w:r>
-      <w:proofErr w:type="gramStart"/>
-      <w:r>
-        <w:t>you..</w:t>
-      </w:r>
-      <w:proofErr w:type="gramEnd"/>
-    </w:p>
-    <w:p>
-      <w:pPr>
-        <w:pStyle w:val="NoSpacing"/>
-      </w:pPr>
-    </w:p>
-    <w:p>
-      <w:pPr>
-        <w:pStyle w:val="NoSpacing"/>
-      </w:pPr>
-      <w:proofErr w:type="gramStart"/>
-      <w:r>
-        <w:t>::</w:t>
-      </w:r>
-      <w:proofErr w:type="gramEnd"/>
-      <w:r>
-        <w:t>SWITCH TO POWERPOINT ::</w:t>
-      </w:r>
-    </w:p>
-    <w:p>
-      <w:pPr>
-        <w:pStyle w:val="NoSpacing"/>
-      </w:pPr>
-    </w:p>
-    <w:p>
-      <w:pPr>
-        <w:pStyle w:val="NoSpacing"/>
-      </w:pPr>
-      <w:proofErr w:type="spellStart"/>
-      <w:r>
-        <w:t>Travid</w:t>
-      </w:r>
-      <w:proofErr w:type="spellEnd"/>
-      <w:r>
-        <w:t xml:space="preserve"> Wallet!</w:t>
-      </w:r>
-    </w:p>
-    <w:p>
-      <w:pPr>
-        <w:pStyle w:val="NoSpacing"/>
-      </w:pPr>
-    </w:p>
-    <w:p>
-      <w:pPr>
-        <w:pStyle w:val="NoSpacing"/>
-      </w:pPr>
-      <w:proofErr w:type="spellStart"/>
-      <w:r>
-        <w:t>Travid</w:t>
-      </w:r>
-      <w:proofErr w:type="spellEnd"/>
-      <w:r>
-        <w:t xml:space="preserve"> Wallet is an application we developed to help one’s travel plans safely during Covid-19. It consists of </w:t>
-      </w:r>
-      <w:proofErr w:type="spellStart"/>
-      <w:r>
-        <w:t>Covid</w:t>
-      </w:r>
-      <w:proofErr w:type="spellEnd"/>
-      <w:r>
-        <w:t xml:space="preserve"> statistics and protocols, along with a currency converter budget tracker.</w:t>
-      </w:r>
-    </w:p>
-    <w:p>
-      <w:pPr>
-        <w:pStyle w:val="NoSpacing"/>
-      </w:pPr>
-    </w:p>
-    <w:p>
-      <w:pPr>
-        <w:pStyle w:val="NoSpacing"/>
-      </w:pPr>
-      <w:proofErr w:type="gramStart"/>
-      <w:r>
-        <w:t>::</w:t>
-      </w:r>
-      <w:proofErr w:type="gramEnd"/>
-      <w:r>
-        <w:t>NEXT SLIDE::</w:t>
+        <w:t>for a bit of rest. Some may call it a vacation, others may call it an obligation. Whether we need to or wish to, traveling is a big part of what brings this all together during this part of the year. With all that is happening in our world today, we would like to ensure that we can fulfill this motion but to fulfill it safely.</w:t>
+      </w:r>
+    </w:p>
+    <w:p>
+      <w:pPr>
+        <w:pStyle w:val="NoSpacing"/>
+      </w:pPr>
+    </w:p>
+    <w:p>
+      <w:pPr>
+        <w:pStyle w:val="NoSpacing"/>
+      </w:pPr>
+      <w:r>
+        <w:t>We present to you..</w:t>
+      </w:r>
+    </w:p>
+    <w:p>
+      <w:pPr>
+        <w:pStyle w:val="NoSpacing"/>
+      </w:pPr>
+    </w:p>
+    <w:p>
+      <w:pPr>
+        <w:pStyle w:val="NoSpacing"/>
+      </w:pPr>
+      <w:r>
+        <w:t>::SWITCH TO POWERPOINT ::</w:t>
+      </w:r>
+    </w:p>
+    <w:p>
+      <w:pPr>
+        <w:pStyle w:val="NoSpacing"/>
+      </w:pPr>
+    </w:p>
+    <w:p>
+      <w:pPr>
+        <w:pStyle w:val="NoSpacing"/>
+      </w:pPr>
+      <w:r>
+        <w:t>Travid Wallet!</w:t>
+      </w:r>
+    </w:p>
+    <w:p>
+      <w:pPr>
+        <w:pStyle w:val="NoSpacing"/>
+      </w:pPr>
+    </w:p>
+    <w:p>
+      <w:pPr>
+        <w:pStyle w:val="NoSpacing"/>
+      </w:pPr>
+      <w:r>
+        <w:t>Travid Wallet is an application we developed to help one’s travel plans safely during Covid-19. It consists of Covid statistics and protocols, along with a currency converter budget tracker.</w:t>
+      </w:r>
+    </w:p>
+    <w:p>
+      <w:pPr>
+        <w:pStyle w:val="NoSpacing"/>
+      </w:pPr>
+    </w:p>
+    <w:p>
+      <w:pPr>
+        <w:pStyle w:val="NoSpacing"/>
+      </w:pPr>
+      <w:r>
+        <w:t>::NEXT SLIDE::</w:t>
       </w:r>
     </w:p>
     <w:p>
@@ -233,13 +172,8 @@
       <w:pPr>
         <w:pStyle w:val="NoSpacing"/>
       </w:pPr>
-      <w:proofErr w:type="gramStart"/>
-      <w:r>
-        <w:t>::</w:t>
-      </w:r>
-      <w:proofErr w:type="gramEnd"/>
-      <w:r>
-        <w:t>NEXT SLIDE::</w:t>
+      <w:r>
+        <w:t>::NEXT SLIDE::</w:t>
       </w:r>
     </w:p>
     <w:p>
@@ -264,52 +198,34 @@
       <w:pPr>
         <w:pStyle w:val="NoSpacing"/>
       </w:pPr>
-      <w:proofErr w:type="gramStart"/>
-      <w:r>
-        <w:t>::</w:t>
-      </w:r>
-      <w:proofErr w:type="gramEnd"/>
-      <w:r>
-        <w:t>NEXT SLIDE::</w:t>
-      </w:r>
-    </w:p>
-    <w:p>
-      <w:pPr>
-        <w:pStyle w:val="NoSpacing"/>
-      </w:pPr>
-    </w:p>
-    <w:p>
-      <w:pPr>
-        <w:pStyle w:val="NoSpacing"/>
-      </w:pPr>
-      <w:r>
-        <w:t xml:space="preserve">We will now have a live look at our application, </w:t>
-      </w:r>
-      <w:proofErr w:type="spellStart"/>
-      <w:r>
-        <w:t>TravidWallet</w:t>
-      </w:r>
-      <w:proofErr w:type="spellEnd"/>
-      <w:r>
-        <w:t>!</w:t>
-      </w:r>
-    </w:p>
-    <w:p>
-      <w:pPr>
-        <w:pStyle w:val="NoSpacing"/>
-      </w:pPr>
-    </w:p>
-    <w:p>
-      <w:pPr>
-        <w:pStyle w:val="NoSpacing"/>
-      </w:pPr>
-      <w:proofErr w:type="gramStart"/>
-      <w:r>
-        <w:t>::</w:t>
-      </w:r>
-      <w:proofErr w:type="gramEnd"/>
-      <w:r>
-        <w:t>SWITCH TO BROWSER::</w:t>
+      <w:r>
+        <w:t>::NEXT SLIDE::</w:t>
+      </w:r>
+    </w:p>
+    <w:p>
+      <w:pPr>
+        <w:pStyle w:val="NoSpacing"/>
+      </w:pPr>
+    </w:p>
+    <w:p>
+      <w:pPr>
+        <w:pStyle w:val="NoSpacing"/>
+      </w:pPr>
+      <w:r>
+        <w:t>We will now have a live look at our application, TravidWallet!</w:t>
+      </w:r>
+    </w:p>
+    <w:p>
+      <w:pPr>
+        <w:pStyle w:val="NoSpacing"/>
+      </w:pPr>
+    </w:p>
+    <w:p>
+      <w:pPr>
+        <w:pStyle w:val="NoSpacing"/>
+      </w:pPr>
+      <w:r>
+        <w:t>::SWITCH TO BROWSER::</w:t>
       </w:r>
     </w:p>
     <w:p>
@@ -438,15 +354,7 @@
         <w:pStyle w:val="NoSpacing"/>
       </w:pPr>
       <w:r>
-        <w:t>BACKEND (</w:t>
-      </w:r>
-      <w:proofErr w:type="spellStart"/>
-      <w:r>
-        <w:t>Tahmeena</w:t>
-      </w:r>
-      <w:proofErr w:type="spellEnd"/>
-      <w:r>
-        <w:t>)</w:t>
+        <w:t>BACKEND (Tahmeena)</w:t>
       </w:r>
       <w:r>
         <w:t xml:space="preserve"> 2min</w:t>
@@ -462,33 +370,71 @@
         <w:pStyle w:val="NoSpacing"/>
       </w:pPr>
       <w:r>
-        <w:t xml:space="preserve">Now we will </w:t>
-      </w:r>
-      <w:proofErr w:type="gramStart"/>
-      <w:r>
-        <w:t>take a look</w:t>
-      </w:r>
-      <w:proofErr w:type="gramEnd"/>
-      <w:r>
-        <w:t xml:space="preserve"> at how we managed our production.</w:t>
-      </w:r>
-    </w:p>
-    <w:p>
-      <w:pPr>
-        <w:pStyle w:val="NoSpacing"/>
-      </w:pPr>
-    </w:p>
-    <w:p>
-      <w:pPr>
-        <w:pStyle w:val="NoSpacing"/>
-      </w:pPr>
-      <w:proofErr w:type="gramStart"/>
-      <w:r>
-        <w:t>::</w:t>
-      </w:r>
-      <w:proofErr w:type="gramEnd"/>
-      <w:r>
-        <w:t>SWITCH TO POWERPOINT::</w:t>
+        <w:t>This application is created using MERN. We have created Client facing and backend set up with separate package.json files. Backend is controlled by Server.js and Frontend by App.js. Both are communicating with eachother. We have Nav and Footer as common components.</w:t>
+      </w:r>
+    </w:p>
+    <w:p>
+      <w:pPr>
+        <w:pStyle w:val="NoSpacing"/>
+      </w:pPr>
+      <w:r>
+        <w:t>Then we have Pages component which are governed with navigation/routes. For this application, we used Passport and MySQL for user authentication. Password was encrypted and stored in DB.</w:t>
+      </w:r>
+    </w:p>
+    <w:p>
+      <w:pPr>
+        <w:pStyle w:val="NoSpacing"/>
+      </w:pPr>
+      <w:r>
+        <w:t>We used 2 APIs:</w:t>
+      </w:r>
+    </w:p>
+    <w:p>
+      <w:pPr>
+        <w:pStyle w:val="NoSpacing"/>
+        <w:numPr>
+          <w:ilvl w:val="0"/>
+          <w:numId w:val="1"/>
+        </w:numPr>
+      </w:pPr>
+      <w:r>
+        <w:t>Corona.Imao.ninja for getting the country</w:t>
+      </w:r>
+      <w:r>
+        <w:t xml:space="preserve"> specific coronavirus data. On Selection page when the user clicks on the specific country then it call API and we present the data specific to that country in tabular format. If User likes the data and decides to go ahead then he can see the country specific protocols on the next page. This data is coming from the Json file.</w:t>
+      </w:r>
+    </w:p>
+    <w:p>
+      <w:pPr>
+        <w:pStyle w:val="NoSpacing"/>
+        <w:numPr>
+          <w:ilvl w:val="0"/>
+          <w:numId w:val="1"/>
+        </w:numPr>
+      </w:pPr>
+      <w:r>
+        <w:t>Api.currencyLayer.com for getting the currency converter. On selection of currency converter, user can enter any budget amount that he has and click on country/currency he wants to calculate. The total will display the USD converted into the selection of the currency.</w:t>
+      </w:r>
+    </w:p>
+    <w:p>
+      <w:pPr>
+        <w:pStyle w:val="NoSpacing"/>
+      </w:pPr>
+      <w:r>
+        <w:t>Now we will take a look at how we managed our production.</w:t>
+      </w:r>
+    </w:p>
+    <w:p>
+      <w:pPr>
+        <w:pStyle w:val="NoSpacing"/>
+      </w:pPr>
+    </w:p>
+    <w:p>
+      <w:pPr>
+        <w:pStyle w:val="NoSpacing"/>
+      </w:pPr>
+      <w:r>
+        <w:t>::SWITCH TO POWERPOINT::</w:t>
       </w:r>
     </w:p>
     <w:p>
@@ -529,13 +475,8 @@
       <w:pPr>
         <w:pStyle w:val="NoSpacing"/>
       </w:pPr>
-      <w:proofErr w:type="gramStart"/>
-      <w:r>
-        <w:t>::</w:t>
-      </w:r>
-      <w:proofErr w:type="gramEnd"/>
-      <w:r>
-        <w:t>NEXT SLIDE::</w:t>
+      <w:r>
+        <w:t>::NEXT SLIDE::</w:t>
       </w:r>
     </w:p>
     <w:p>
@@ -551,65 +492,20 @@
         <w:t>Presented here is our UI/UX Flow</w:t>
       </w:r>
       <w:r>
-        <w:t xml:space="preserve">. </w:t>
-      </w:r>
-      <w:proofErr w:type="gramStart"/>
-      <w:r>
-        <w:t>Similar to</w:t>
-      </w:r>
-      <w:proofErr w:type="gramEnd"/>
-      <w:r>
-        <w:t xml:space="preserve"> how our demonstration went, we begin by either signing up or logging in. This will then bring the user to the country selection page. The user will then be presented with selected country’s </w:t>
-      </w:r>
-      <w:proofErr w:type="spellStart"/>
-      <w:r>
-        <w:t>Covid</w:t>
-      </w:r>
-      <w:proofErr w:type="spellEnd"/>
-      <w:r>
-        <w:t xml:space="preserve"> statistics and the ability to move forward to see the </w:t>
-      </w:r>
-      <w:proofErr w:type="spellStart"/>
-      <w:r>
-        <w:t>Covid</w:t>
-      </w:r>
-      <w:proofErr w:type="spellEnd"/>
-      <w:r>
-        <w:t xml:space="preserve"> protocols for entry. Both pages </w:t>
-      </w:r>
-      <w:proofErr w:type="gramStart"/>
-      <w:r>
-        <w:t>have the ability to</w:t>
-      </w:r>
-      <w:proofErr w:type="gramEnd"/>
-      <w:r>
-        <w:t xml:space="preserve"> return back to the country selection page if the user deems the previous selected country not feasible in </w:t>
-      </w:r>
-      <w:proofErr w:type="spellStart"/>
-      <w:r>
-        <w:t>Covid</w:t>
-      </w:r>
-      <w:proofErr w:type="spellEnd"/>
-      <w:r>
-        <w:t xml:space="preserve"> preferences. Lastly, the user may then navigate to the Currency Converter page to budget their planned trip.</w:t>
-      </w:r>
-    </w:p>
-    <w:p>
-      <w:pPr>
-        <w:pStyle w:val="NoSpacing"/>
-      </w:pPr>
-    </w:p>
-    <w:p>
-      <w:pPr>
-        <w:pStyle w:val="NoSpacing"/>
-      </w:pPr>
-      <w:proofErr w:type="gramStart"/>
-      <w:r>
-        <w:t>::</w:t>
-      </w:r>
-      <w:proofErr w:type="gramEnd"/>
-      <w:r>
-        <w:t>NEXT SLIDE::</w:t>
+        <w:t>. Similar to how our demonstration went, we begin by either signing up or logging in. This will then bring the user to the country selection page. The user will then be presented with selected country’s Covid statistics and the ability to move forward to see the Covid protocols for entry. Both pages have the ability to return back to the country selection page if the user deems the previous selected country not feasible in Covid preferences. Lastly, the user may then navigate to the Currency Converter page to budget their planned trip.</w:t>
+      </w:r>
+    </w:p>
+    <w:p>
+      <w:pPr>
+        <w:pStyle w:val="NoSpacing"/>
+      </w:pPr>
+    </w:p>
+    <w:p>
+      <w:pPr>
+        <w:pStyle w:val="NoSpacing"/>
+      </w:pPr>
+      <w:r>
+        <w:t>::NEXT SLIDE::</w:t>
       </w:r>
     </w:p>
     <w:p>
@@ -634,13 +530,9 @@
       <w:pPr>
         <w:pStyle w:val="NoSpacing"/>
       </w:pPr>
-      <w:proofErr w:type="gramStart"/>
-      <w:r>
-        <w:t>::</w:t>
-      </w:r>
-      <w:proofErr w:type="gramEnd"/>
-      <w:r>
-        <w:t>NEXT SLIDE::</w:t>
+      <w:r>
+        <w:lastRenderedPageBreak/>
+        <w:t>::NEXT SLIDE::</w:t>
       </w:r>
     </w:p>
     <w:p>
@@ -668,13 +560,8 @@
       <w:pPr>
         <w:pStyle w:val="NoSpacing"/>
       </w:pPr>
-      <w:proofErr w:type="gramStart"/>
-      <w:r>
-        <w:t>::</w:t>
-      </w:r>
-      <w:proofErr w:type="gramEnd"/>
-      <w:r>
-        <w:t>NEXT SLIDE::</w:t>
+      <w:r>
+        <w:t>::NEXT SLIDE::</w:t>
       </w:r>
     </w:p>
     <w:p>
@@ -699,13 +586,21 @@
       <w:pPr>
         <w:pStyle w:val="NoSpacing"/>
       </w:pPr>
-      <w:proofErr w:type="gramStart"/>
-      <w:r>
-        <w:t>::</w:t>
-      </w:r>
-      <w:proofErr w:type="gramEnd"/>
-      <w:r>
-        <w:t>NEXT SLIDE::</w:t>
+      <w:r>
+        <w:t>For future developments: TravidWallet will include Travel accommodations information such as hotel vacancy and pricing, and/or transportation costs such as airline tickets. Some other</w:t>
+      </w:r>
+    </w:p>
+    <w:p>
+      <w:pPr>
+        <w:pStyle w:val="NoSpacing"/>
+      </w:pPr>
+    </w:p>
+    <w:p>
+      <w:pPr>
+        <w:pStyle w:val="NoSpacing"/>
+      </w:pPr>
+      <w:r>
+        <w:t>::NEXT SLIDE::</w:t>
       </w:r>
     </w:p>
     <w:p>
@@ -734,7 +629,6 @@
         <w:pStyle w:val="NoSpacing"/>
       </w:pPr>
       <w:r>
-        <w:lastRenderedPageBreak/>
         <w:t>We</w:t>
       </w:r>
       <w:r>
@@ -744,84 +638,39 @@
         <w:t>Developer Support, myself,</w:t>
       </w:r>
       <w:r>
-        <w:t xml:space="preserve"> Kyle Brazier; Backend Lead </w:t>
-      </w:r>
-      <w:proofErr w:type="spellStart"/>
-      <w:r>
-        <w:t>Tahmeena</w:t>
-      </w:r>
-      <w:proofErr w:type="spellEnd"/>
-      <w:r>
-        <w:t xml:space="preserve"> </w:t>
-      </w:r>
-      <w:proofErr w:type="spellStart"/>
-      <w:r>
-        <w:t>Javed</w:t>
-      </w:r>
-      <w:proofErr w:type="spellEnd"/>
-      <w:r>
-        <w:t xml:space="preserve">; and </w:t>
-      </w:r>
-      <w:proofErr w:type="gramStart"/>
-      <w:r>
-        <w:t>last but not least</w:t>
-      </w:r>
-      <w:proofErr w:type="gramEnd"/>
-      <w:r>
-        <w:t>, Frontend Lead</w:t>
+        <w:t xml:space="preserve"> Kyle Brazier; Backend Lead Tahmeena Javed; and last but not least, Frontend Lead</w:t>
       </w:r>
       <w:r>
         <w:t xml:space="preserve">, </w:t>
       </w:r>
       <w:r>
-        <w:t xml:space="preserve">Matt </w:t>
-      </w:r>
-      <w:proofErr w:type="spellStart"/>
-      <w:r>
-        <w:t>Rikard</w:t>
-      </w:r>
-      <w:proofErr w:type="spellEnd"/>
-      <w:r>
-        <w:t>.</w:t>
-      </w:r>
-    </w:p>
-    <w:p>
-      <w:pPr>
-        <w:pStyle w:val="NoSpacing"/>
-      </w:pPr>
-    </w:p>
-    <w:p>
-      <w:pPr>
-        <w:pStyle w:val="NoSpacing"/>
-      </w:pPr>
-      <w:proofErr w:type="gramStart"/>
-      <w:r>
-        <w:t>::</w:t>
-      </w:r>
-      <w:proofErr w:type="gramEnd"/>
-      <w:r>
-        <w:t>NEXT SLIDE::</w:t>
-      </w:r>
-    </w:p>
-    <w:p>
-      <w:pPr>
-        <w:pStyle w:val="NoSpacing"/>
-      </w:pPr>
-    </w:p>
-    <w:p>
-      <w:pPr>
-        <w:pStyle w:val="NoSpacing"/>
-      </w:pPr>
-      <w:r>
-        <w:t xml:space="preserve">We appreciate your time and consideration. We hope that this may help you and your loved ones travel safely during these unprecedented times. And we are fully confident that your future will include our new tool called, </w:t>
-      </w:r>
-      <w:proofErr w:type="spellStart"/>
-      <w:r>
-        <w:t>TravidWallet</w:t>
-      </w:r>
-      <w:proofErr w:type="spellEnd"/>
-      <w:r>
-        <w:t xml:space="preserve">. </w:t>
+        <w:t>Matt Rikard.</w:t>
+      </w:r>
+    </w:p>
+    <w:p>
+      <w:pPr>
+        <w:pStyle w:val="NoSpacing"/>
+      </w:pPr>
+    </w:p>
+    <w:p>
+      <w:pPr>
+        <w:pStyle w:val="NoSpacing"/>
+      </w:pPr>
+      <w:r>
+        <w:t>::NEXT SLIDE::</w:t>
+      </w:r>
+    </w:p>
+    <w:p>
+      <w:pPr>
+        <w:pStyle w:val="NoSpacing"/>
+      </w:pPr>
+    </w:p>
+    <w:p>
+      <w:pPr>
+        <w:pStyle w:val="NoSpacing"/>
+      </w:pPr>
+      <w:r>
+        <w:t xml:space="preserve">We appreciate your time and consideration. We hope that this may help you and your loved ones travel safely during these unprecedented times. And we are fully confident that your future will include our new tool called, TravidWallet. </w:t>
       </w:r>
     </w:p>
     <w:sectPr>
@@ -832,6 +681,103 @@
     </w:sectPr>
   </w:body>
 </w:document>
+</file>
+
+<file path=word/numbering.xml><?xml version="1.0" encoding="utf-8"?>
+<w:numbering xmlns:wpc="http://schemas.microsoft.com/office/word/2010/wordprocessingCanvas" xmlns:cx="http://schemas.microsoft.com/office/drawing/2014/chartex" xmlns:cx1="http://schemas.microsoft.com/office/drawing/2015/9/8/chartex" xmlns:cx2="http://schemas.microsoft.com/office/drawing/2015/10/21/chartex" xmlns:cx3="http://schemas.microsoft.com/office/drawing/2016/5/9/chartex" xmlns:cx4="http://schemas.microsoft.com/office/drawing/2016/5/10/chartex" xmlns:cx5="http://schemas.microsoft.com/office/drawing/2016/5/11/chartex" xmlns:cx6="http://schemas.microsoft.com/office/drawing/2016/5/12/chartex" xmlns:cx7="http://schemas.microsoft.com/office/drawing/2016/5/13/chartex" xmlns:cx8="http://schemas.microsoft.com/office/drawing/2016/5/14/chartex" xmlns:mc="http://schemas.openxmlformats.org/markup-compatibility/2006" xmlns:aink="http://schemas.microsoft.com/office/drawing/2016/ink" xmlns:am3d="http://schemas.microsoft.com/office/drawing/2017/model3d" xmlns:o="urn:schemas-microsoft-com:office:office" xmlns:r="http://schemas.openxmlformats.org/officeDocument/2006/relationships" xmlns:m="http://schemas.openxmlformats.org/officeDocument/2006/math" xmlns:v="urn:schemas-microsoft-com:vml" xmlns:wp14="http://schemas.microsoft.com/office/word/2010/wordprocessingDrawing" xmlns:wp="http://schemas.openxmlformats.org/drawingml/2006/wordprocessingDrawing" xmlns:w10="urn:schemas-microsoft-com:office:word" xmlns:w="http://schemas.openxmlformats.org/wordprocessingml/2006/main" xmlns:w14="http://schemas.microsoft.com/office/word/2010/wordml" xmlns:w15="http://schemas.microsoft.com/office/word/2012/wordml" xmlns:w16cex="http://schemas.microsoft.com/office/word/2018/wordml/cex" xmlns:w16cid="http://schemas.microsoft.com/office/word/2016/wordml/cid" xmlns:w16="http://schemas.microsoft.com/office/word/2018/wordml" xmlns:w16se="http://schemas.microsoft.com/office/word/2015/wordml/symex" xmlns:wpg="http://schemas.microsoft.com/office/word/2010/wordprocessingGroup" xmlns:wpi="http://schemas.microsoft.com/office/word/2010/wordprocessingInk" xmlns:wne="http://schemas.microsoft.com/office/word/2006/wordml" xmlns:wps="http://schemas.microsoft.com/office/word/2010/wordprocessingShape" mc:Ignorable="w14 w15 w16se w16cid w16 w16cex wp14">
+  <w:abstractNum w:abstractNumId="0" w15:restartNumberingAfterBreak="0">
+    <w:nsid w:val="640A169D"/>
+    <w:multiLevelType w:val="hybridMultilevel"/>
+    <w:tmpl w:val="CA604D60"/>
+    <w:lvl w:ilvl="0" w:tplc="CCC06E2A">
+      <w:start w:val="1"/>
+      <w:numFmt w:val="decimal"/>
+      <w:lvlText w:val="%1.)"/>
+      <w:lvlJc w:val="left"/>
+      <w:pPr>
+        <w:ind w:left="720" w:hanging="360"/>
+      </w:pPr>
+      <w:rPr>
+        <w:rFonts w:hint="default"/>
+      </w:rPr>
+    </w:lvl>
+    <w:lvl w:ilvl="1" w:tplc="04090019" w:tentative="1">
+      <w:start w:val="1"/>
+      <w:numFmt w:val="lowerLetter"/>
+      <w:lvlText w:val="%2."/>
+      <w:lvlJc w:val="left"/>
+      <w:pPr>
+        <w:ind w:left="1440" w:hanging="360"/>
+      </w:pPr>
+    </w:lvl>
+    <w:lvl w:ilvl="2" w:tplc="0409001B" w:tentative="1">
+      <w:start w:val="1"/>
+      <w:numFmt w:val="lowerRoman"/>
+      <w:lvlText w:val="%3."/>
+      <w:lvlJc w:val="right"/>
+      <w:pPr>
+        <w:ind w:left="2160" w:hanging="180"/>
+      </w:pPr>
+    </w:lvl>
+    <w:lvl w:ilvl="3" w:tplc="0409000F" w:tentative="1">
+      <w:start w:val="1"/>
+      <w:numFmt w:val="decimal"/>
+      <w:lvlText w:val="%4."/>
+      <w:lvlJc w:val="left"/>
+      <w:pPr>
+        <w:ind w:left="2880" w:hanging="360"/>
+      </w:pPr>
+    </w:lvl>
+    <w:lvl w:ilvl="4" w:tplc="04090019" w:tentative="1">
+      <w:start w:val="1"/>
+      <w:numFmt w:val="lowerLetter"/>
+      <w:lvlText w:val="%5."/>
+      <w:lvlJc w:val="left"/>
+      <w:pPr>
+        <w:ind w:left="3600" w:hanging="360"/>
+      </w:pPr>
+    </w:lvl>
+    <w:lvl w:ilvl="5" w:tplc="0409001B" w:tentative="1">
+      <w:start w:val="1"/>
+      <w:numFmt w:val="lowerRoman"/>
+      <w:lvlText w:val="%6."/>
+      <w:lvlJc w:val="right"/>
+      <w:pPr>
+        <w:ind w:left="4320" w:hanging="180"/>
+      </w:pPr>
+    </w:lvl>
+    <w:lvl w:ilvl="6" w:tplc="0409000F" w:tentative="1">
+      <w:start w:val="1"/>
+      <w:numFmt w:val="decimal"/>
+      <w:lvlText w:val="%7."/>
+      <w:lvlJc w:val="left"/>
+      <w:pPr>
+        <w:ind w:left="5040" w:hanging="360"/>
+      </w:pPr>
+    </w:lvl>
+    <w:lvl w:ilvl="7" w:tplc="04090019" w:tentative="1">
+      <w:start w:val="1"/>
+      <w:numFmt w:val="lowerLetter"/>
+      <w:lvlText w:val="%8."/>
+      <w:lvlJc w:val="left"/>
+      <w:pPr>
+        <w:ind w:left="5760" w:hanging="360"/>
+      </w:pPr>
+    </w:lvl>
+    <w:lvl w:ilvl="8" w:tplc="0409001B" w:tentative="1">
+      <w:start w:val="1"/>
+      <w:numFmt w:val="lowerRoman"/>
+      <w:lvlText w:val="%9."/>
+      <w:lvlJc w:val="right"/>
+      <w:pPr>
+        <w:ind w:left="6480" w:hanging="180"/>
+      </w:pPr>
+    </w:lvl>
+  </w:abstractNum>
+  <w:num w:numId="1">
+    <w:abstractNumId w:val="0"/>
+  </w:num>
+</w:numbering>
 </file>
 
 <file path=word/styles.xml><?xml version="1.0" encoding="utf-8"?>

</xml_diff>